<commit_message>
Updated instructions, still working on code review
</commit_message>
<xml_diff>
--- a/labs/Lab 05/CS133JS_Lab05C_Instructions.docx
+++ b/labs/Lab 05/CS133JS_Lab05C_Instructions.docx
@@ -66,7 +66,7 @@
         <w:spacing w:after="100" w:afterAutospacing="1" w:line="300" w:lineRule="atLeast"/>
         <w:ind w:left="374"/>
         <w:rPr>
-          <w:rFonts w:ascii="Helvetica Neue" w:eastAsia="Times New Roman" w:hAnsi="Helvetica Neue" w:cs="Times New Roman"/>
+          <w:rFonts w:eastAsia="Times New Roman" w:cs="Times New Roman"/>
           <w:color w:val="333333"/>
           <w:sz w:val="21"/>
           <w:szCs w:val="21"/>
@@ -74,21 +74,12 @@
       </w:pPr>
       <w:r>
         <w:rPr>
-          <w:rFonts w:ascii="Helvetica Neue" w:eastAsia="Times New Roman" w:hAnsi="Helvetica Neue" w:cs="Times New Roman"/>
+          <w:rFonts w:eastAsia="Times New Roman" w:cs="Times New Roman"/>
           <w:color w:val="333333"/>
           <w:sz w:val="21"/>
           <w:szCs w:val="21"/>
         </w:rPr>
-        <w:t>Creating</w:t>
-      </w:r>
-      <w:r>
-        <w:rPr>
-          <w:rFonts w:ascii="Helvetica Neue" w:eastAsia="Times New Roman" w:hAnsi="Helvetica Neue" w:cs="Times New Roman"/>
-          <w:color w:val="333333"/>
-          <w:sz w:val="21"/>
-          <w:szCs w:val="21"/>
-        </w:rPr>
-        <w:t xml:space="preserve"> an array</w:t>
+        <w:t>Creating an array</w:t>
       </w:r>
     </w:p>
     <w:p>
@@ -100,7 +91,7 @@
         <w:spacing w:before="100" w:beforeAutospacing="1" w:after="100" w:afterAutospacing="1" w:line="300" w:lineRule="atLeast"/>
         <w:ind w:left="375"/>
         <w:rPr>
-          <w:rFonts w:ascii="Helvetica Neue" w:eastAsia="Times New Roman" w:hAnsi="Helvetica Neue" w:cs="Times New Roman"/>
+          <w:rFonts w:eastAsia="Times New Roman" w:cs="Times New Roman"/>
           <w:color w:val="333333"/>
           <w:sz w:val="21"/>
           <w:szCs w:val="21"/>
@@ -108,30 +99,12 @@
       </w:pPr>
       <w:r>
         <w:rPr>
-          <w:rFonts w:ascii="Helvetica Neue" w:eastAsia="Times New Roman" w:hAnsi="Helvetica Neue" w:cs="Times New Roman"/>
+          <w:rFonts w:eastAsia="Times New Roman" w:cs="Times New Roman"/>
           <w:color w:val="333333"/>
           <w:sz w:val="21"/>
           <w:szCs w:val="21"/>
         </w:rPr>
-        <w:t>Add</w:t>
-      </w:r>
-      <w:r>
-        <w:rPr>
-          <w:rFonts w:ascii="Helvetica Neue" w:eastAsia="Times New Roman" w:hAnsi="Helvetica Neue" w:cs="Times New Roman"/>
-          <w:color w:val="333333"/>
-          <w:sz w:val="21"/>
-          <w:szCs w:val="21"/>
-        </w:rPr>
-        <w:t>ing</w:t>
-      </w:r>
-      <w:r>
-        <w:rPr>
-          <w:rFonts w:ascii="Helvetica Neue" w:eastAsia="Times New Roman" w:hAnsi="Helvetica Neue" w:cs="Times New Roman"/>
-          <w:color w:val="333333"/>
-          <w:sz w:val="21"/>
-          <w:szCs w:val="21"/>
-        </w:rPr>
-        <w:t xml:space="preserve"> values to an array</w:t>
+        <w:t>Adding values to an array</w:t>
       </w:r>
     </w:p>
     <w:p>
@@ -143,7 +116,7 @@
         <w:spacing w:before="100" w:beforeAutospacing="1" w:after="100" w:afterAutospacing="1" w:line="300" w:lineRule="atLeast"/>
         <w:ind w:left="375"/>
         <w:rPr>
-          <w:rFonts w:ascii="Helvetica Neue" w:eastAsia="Times New Roman" w:hAnsi="Helvetica Neue" w:cs="Times New Roman"/>
+          <w:rFonts w:eastAsia="Times New Roman" w:cs="Times New Roman"/>
           <w:color w:val="333333"/>
           <w:sz w:val="21"/>
           <w:szCs w:val="21"/>
@@ -151,30 +124,12 @@
       </w:pPr>
       <w:r>
         <w:rPr>
-          <w:rFonts w:ascii="Helvetica Neue" w:eastAsia="Times New Roman" w:hAnsi="Helvetica Neue" w:cs="Times New Roman"/>
+          <w:rFonts w:eastAsia="Times New Roman" w:cs="Times New Roman"/>
           <w:color w:val="333333"/>
           <w:sz w:val="21"/>
           <w:szCs w:val="21"/>
         </w:rPr>
-        <w:t>Get</w:t>
-      </w:r>
-      <w:r>
-        <w:rPr>
-          <w:rFonts w:ascii="Helvetica Neue" w:eastAsia="Times New Roman" w:hAnsi="Helvetica Neue" w:cs="Times New Roman"/>
-          <w:color w:val="333333"/>
-          <w:sz w:val="21"/>
-          <w:szCs w:val="21"/>
-        </w:rPr>
-        <w:t>ting</w:t>
-      </w:r>
-      <w:r>
-        <w:rPr>
-          <w:rFonts w:ascii="Helvetica Neue" w:eastAsia="Times New Roman" w:hAnsi="Helvetica Neue" w:cs="Times New Roman"/>
-          <w:color w:val="333333"/>
-          <w:sz w:val="21"/>
-          <w:szCs w:val="21"/>
-        </w:rPr>
-        <w:t xml:space="preserve"> values from an array</w:t>
+        <w:t>Getting values from an array</w:t>
       </w:r>
     </w:p>
     <w:p>
@@ -186,7 +141,7 @@
         <w:spacing w:before="100" w:beforeAutospacing="1" w:after="100" w:afterAutospacing="1" w:line="300" w:lineRule="atLeast"/>
         <w:ind w:left="375"/>
         <w:rPr>
-          <w:rFonts w:ascii="Helvetica Neue" w:eastAsia="Times New Roman" w:hAnsi="Helvetica Neue" w:cs="Times New Roman"/>
+          <w:rFonts w:eastAsia="Times New Roman" w:cs="Times New Roman"/>
           <w:color w:val="333333"/>
           <w:sz w:val="21"/>
           <w:szCs w:val="21"/>
@@ -194,30 +149,12 @@
       </w:pPr>
       <w:r>
         <w:rPr>
-          <w:rFonts w:ascii="Helvetica Neue" w:eastAsia="Times New Roman" w:hAnsi="Helvetica Neue" w:cs="Times New Roman"/>
+          <w:rFonts w:eastAsia="Times New Roman" w:cs="Times New Roman"/>
           <w:color w:val="333333"/>
           <w:sz w:val="21"/>
           <w:szCs w:val="21"/>
         </w:rPr>
-        <w:t>Call</w:t>
-      </w:r>
-      <w:r>
-        <w:rPr>
-          <w:rFonts w:ascii="Helvetica Neue" w:eastAsia="Times New Roman" w:hAnsi="Helvetica Neue" w:cs="Times New Roman"/>
-          <w:color w:val="333333"/>
-          <w:sz w:val="21"/>
-          <w:szCs w:val="21"/>
-        </w:rPr>
-        <w:t>ing</w:t>
-      </w:r>
-      <w:r>
-        <w:rPr>
-          <w:rFonts w:ascii="Helvetica Neue" w:eastAsia="Times New Roman" w:hAnsi="Helvetica Neue" w:cs="Times New Roman"/>
-          <w:color w:val="333333"/>
-          <w:sz w:val="21"/>
-          <w:szCs w:val="21"/>
-        </w:rPr>
-        <w:t xml:space="preserve"> array methods to do special operations on the array</w:t>
+        <w:t>Calling array methods to do special operations on the array</w:t>
       </w:r>
     </w:p>
     <w:p>
@@ -226,35 +163,31 @@
         <w:spacing w:before="100" w:beforeAutospacing="1"/>
         <w:ind w:right="360"/>
         <w:rPr>
-          <w:rFonts w:ascii="Arial" w:eastAsia="Times New Roman" w:hAnsi="Arial" w:cs="Arial"/>
-          <w:color w:val="000000"/>
-          <w:sz w:val="22"/>
-          <w:szCs w:val="22"/>
-          <w:u w:val="single"/>
-        </w:rPr>
-      </w:pPr>
-      <w:r>
-        <w:rPr>
           <w:rFonts w:asciiTheme="majorHAnsi" w:eastAsia="Times New Roman" w:hAnsiTheme="majorHAnsi" w:cs="Arial"/>
           <w:color w:val="000000"/>
           <w:u w:val="single"/>
         </w:rPr>
-        <w:t>Part 1</w:t>
-      </w:r>
+      </w:pPr>
       <w:r>
         <w:rPr>
           <w:rFonts w:asciiTheme="majorHAnsi" w:eastAsia="Times New Roman" w:hAnsiTheme="majorHAnsi" w:cs="Arial"/>
           <w:color w:val="000000"/>
           <w:u w:val="single"/>
         </w:rPr>
+        <w:t>Part 1</w:t>
+      </w:r>
+      <w:r>
+        <w:rPr>
+          <w:rFonts w:asciiTheme="majorHAnsi" w:eastAsia="Times New Roman" w:hAnsiTheme="majorHAnsi" w:cs="Arial"/>
+          <w:color w:val="000000"/>
+          <w:u w:val="single"/>
+        </w:rPr>
         <w:t xml:space="preserve">: </w:t>
       </w:r>
       <w:r>
         <w:rPr>
-          <w:rFonts w:ascii="Arial" w:eastAsia="Times New Roman" w:hAnsi="Arial" w:cs="Arial"/>
+          <w:rFonts w:asciiTheme="majorHAnsi" w:eastAsia="Times New Roman" w:hAnsiTheme="majorHAnsi" w:cs="Arial"/>
           <w:color w:val="000000"/>
-          <w:sz w:val="22"/>
-          <w:szCs w:val="22"/>
           <w:u w:val="single"/>
         </w:rPr>
         <w:t>Chamberlain Civic Center Monthly Calendar</w:t>
@@ -458,44 +391,101 @@
       <w:pPr>
         <w:rPr>
           <w:szCs w:val="28"/>
-        </w:rPr>
-      </w:pPr>
+          <w:u w:val="single"/>
+        </w:rPr>
+      </w:pPr>
+      <w:bookmarkStart w:id="0" w:name="_GoBack"/>
+      <w:r>
+        <w:rPr>
+          <w:szCs w:val="28"/>
+          <w:u w:val="single"/>
+        </w:rPr>
+        <w:t xml:space="preserve">Part 2: </w:t>
+      </w:r>
+      <w:r>
+        <w:rPr>
+          <w:szCs w:val="28"/>
+          <w:u w:val="single"/>
+        </w:rPr>
+        <w:t>Assignment Group C</w:t>
+      </w:r>
+      <w:r>
+        <w:rPr>
+          <w:szCs w:val="28"/>
+          <w:u w:val="single"/>
+        </w:rPr>
+        <w:t xml:space="preserve"> – </w:t>
+      </w:r>
+      <w:r>
+        <w:rPr>
+          <w:szCs w:val="28"/>
+          <w:u w:val="single"/>
+        </w:rPr>
+        <w:t>Find Highest and Lowest Number</w:t>
+      </w:r>
     </w:p>
     <w:p>
       <w:pPr>
+        <w:shd w:val="clear" w:color="auto" w:fill="FFFFFF"/>
         <w:spacing w:after="120"/>
+        <w:ind w:right="720"/>
         <w:rPr>
           <w:szCs w:val="28"/>
-          <w:u w:val="single"/>
         </w:rPr>
       </w:pPr>
       <w:r>
         <w:rPr>
           <w:szCs w:val="28"/>
-          <w:u w:val="single"/>
-        </w:rPr>
-        <w:t xml:space="preserve">Part 2: </w:t>
+        </w:rPr>
+        <w:t xml:space="preserve">Make a web page that has an input text box where a user can enter numbers one at a time. When the user clicks a button titled “Enter”, the </w:t>
       </w:r>
       <w:r>
         <w:rPr>
           <w:szCs w:val="28"/>
-          <w:u w:val="single"/>
-        </w:rPr>
-        <w:t>Assignment Group C</w:t>
+        </w:rPr>
+        <w:t>number</w:t>
       </w:r>
       <w:r>
         <w:rPr>
           <w:szCs w:val="28"/>
-          <w:u w:val="single"/>
-        </w:rPr>
-        <w:t xml:space="preserve"> – </w:t>
+        </w:rPr>
+        <w:t xml:space="preserve"> will be </w:t>
       </w:r>
       <w:r>
         <w:rPr>
           <w:szCs w:val="28"/>
-          <w:u w:val="single"/>
-        </w:rPr>
-        <w:t>Find Highest and Lowest Number</w:t>
+        </w:rPr>
+        <w:t>put into</w:t>
+      </w:r>
+      <w:r>
+        <w:rPr>
+          <w:szCs w:val="28"/>
+        </w:rPr>
+        <w:t xml:space="preserve"> an array. There will also be a “</w:t>
+      </w:r>
+      <w:r>
+        <w:rPr>
+          <w:szCs w:val="28"/>
+        </w:rPr>
+        <w:t>Min / Max</w:t>
+      </w:r>
+      <w:r>
+        <w:rPr>
+          <w:szCs w:val="28"/>
+        </w:rPr>
+        <w:t xml:space="preserve">” button. When the user clicks that button, the </w:t>
+      </w:r>
+      <w:r>
+        <w:rPr>
+          <w:szCs w:val="28"/>
+        </w:rPr>
+        <w:t>highest and lowest numbers in the array</w:t>
+      </w:r>
+      <w:r>
+        <w:rPr>
+          <w:szCs w:val="28"/>
+        </w:rPr>
+        <w:t xml:space="preserve"> will be displayed.</w:t>
       </w:r>
     </w:p>
     <w:p>
@@ -511,71 +501,19 @@
         <w:rPr>
           <w:szCs w:val="28"/>
         </w:rPr>
-        <w:t xml:space="preserve">Make a web page that has an input text box where a user can enter numbers one at a time. When the user clicks a button titled “Enter”, the </w:t>
+        <w:t xml:space="preserve">Implementation </w:t>
       </w:r>
       <w:r>
         <w:rPr>
           <w:szCs w:val="28"/>
         </w:rPr>
-        <w:t>number</w:t>
+        <w:t>requirements</w:t>
       </w:r>
       <w:r>
         <w:rPr>
           <w:szCs w:val="28"/>
         </w:rPr>
-        <w:t xml:space="preserve"> will be </w:t>
-      </w:r>
-      <w:r>
-        <w:rPr>
-          <w:szCs w:val="28"/>
-        </w:rPr>
-        <w:t>put into</w:t>
-      </w:r>
-      <w:r>
-        <w:rPr>
-          <w:szCs w:val="28"/>
-        </w:rPr>
-        <w:t xml:space="preserve"> an array. There will also be a “</w:t>
-      </w:r>
-      <w:r>
-        <w:rPr>
-          <w:szCs w:val="28"/>
-        </w:rPr>
-        <w:t>Min / Max</w:t>
-      </w:r>
-      <w:r>
-        <w:rPr>
-          <w:szCs w:val="28"/>
-        </w:rPr>
-        <w:t xml:space="preserve">” button. When the user clicks that button, the </w:t>
-      </w:r>
-      <w:r>
-        <w:rPr>
-          <w:szCs w:val="28"/>
-        </w:rPr>
-        <w:t>highest and lowest numbers in the array</w:t>
-      </w:r>
-      <w:r>
-        <w:rPr>
-          <w:szCs w:val="28"/>
-        </w:rPr>
-        <w:t xml:space="preserve"> will be displayed.</w:t>
-      </w:r>
-    </w:p>
-    <w:p>
-      <w:pPr>
-        <w:shd w:val="clear" w:color="auto" w:fill="FFFFFF"/>
-        <w:spacing w:before="120" w:after="120"/>
-        <w:ind w:right="720"/>
-        <w:rPr>
-          <w:szCs w:val="28"/>
-        </w:rPr>
-      </w:pPr>
-      <w:r>
-        <w:rPr>
-          <w:szCs w:val="28"/>
-        </w:rPr>
-        <w:t>Implementation notes:</w:t>
+        <w:t>:</w:t>
       </w:r>
     </w:p>
     <w:p>
@@ -617,7 +555,43 @@
         <w:rPr>
           <w:szCs w:val="28"/>
         </w:rPr>
-        <w:t>Use a second input element and button to display the average.</w:t>
+        <w:t xml:space="preserve">Use a </w:t>
+      </w:r>
+      <w:r>
+        <w:rPr>
+          <w:szCs w:val="28"/>
+        </w:rPr>
+        <w:t>two more</w:t>
+      </w:r>
+      <w:r>
+        <w:rPr>
+          <w:szCs w:val="28"/>
+        </w:rPr>
+        <w:t xml:space="preserve"> input element</w:t>
+      </w:r>
+      <w:r>
+        <w:rPr>
+          <w:szCs w:val="28"/>
+        </w:rPr>
+        <w:t>s</w:t>
+      </w:r>
+      <w:r>
+        <w:rPr>
+          <w:szCs w:val="28"/>
+        </w:rPr>
+        <w:t xml:space="preserve"> and button to display the </w:t>
+      </w:r>
+      <w:r>
+        <w:rPr>
+          <w:szCs w:val="28"/>
+        </w:rPr>
+        <w:t>min and max values</w:t>
+      </w:r>
+      <w:r>
+        <w:rPr>
+          <w:szCs w:val="28"/>
+        </w:rPr>
+        <w:t>.</w:t>
       </w:r>
     </w:p>
     <w:p>
@@ -638,11 +612,22 @@
         <w:rPr>
           <w:szCs w:val="28"/>
         </w:rPr>
-        <w:t>Use a loop to calculate the average.</w:t>
-      </w:r>
-      <w:bookmarkStart w:id="0" w:name="_GoBack"/>
-      <w:bookmarkEnd w:id="0"/>
+        <w:t xml:space="preserve">Use a loop </w:t>
+      </w:r>
+      <w:r>
+        <w:rPr>
+          <w:szCs w:val="28"/>
+        </w:rPr>
+        <w:t>to step through the array and find the minimum and maximum values</w:t>
+      </w:r>
+      <w:r>
+        <w:rPr>
+          <w:szCs w:val="28"/>
+        </w:rPr>
+        <w:t>.</w:t>
+      </w:r>
     </w:p>
+    <w:bookmarkEnd w:id="0"/>
     <w:p>
       <w:pPr>
         <w:rPr>
@@ -655,13 +640,13 @@
     <w:p>
       <w:pPr>
         <w:rPr>
-          <w:rFonts w:ascii="Arial" w:hAnsi="Arial" w:cs="Arial"/>
+          <w:rFonts w:asciiTheme="majorHAnsi" w:hAnsiTheme="majorHAnsi" w:cs="Arial"/>
           <w:u w:val="single"/>
         </w:rPr>
       </w:pPr>
       <w:r>
         <w:rPr>
-          <w:rFonts w:ascii="Arial" w:hAnsi="Arial" w:cs="Arial"/>
+          <w:rFonts w:asciiTheme="majorHAnsi" w:hAnsiTheme="majorHAnsi" w:cs="Arial"/>
           <w:u w:val="single"/>
         </w:rPr>
         <w:t>Submitting your lab work</w:t>
@@ -684,14 +669,14 @@
         </w:numPr>
         <w:spacing w:after="160" w:line="259" w:lineRule="auto"/>
         <w:rPr>
-          <w:rFonts w:ascii="Arial" w:hAnsi="Arial" w:cs="Arial"/>
-          <w:sz w:val="22"/>
-          <w:szCs w:val="22"/>
-        </w:rPr>
-      </w:pPr>
-      <w:r>
-        <w:rPr>
-          <w:rFonts w:ascii="Arial" w:hAnsi="Arial" w:cs="Arial"/>
+          <w:rFonts w:cs="Arial"/>
+          <w:sz w:val="22"/>
+          <w:szCs w:val="22"/>
+        </w:rPr>
+      </w:pPr>
+      <w:r>
+        <w:rPr>
+          <w:rFonts w:cs="Arial"/>
           <w:sz w:val="22"/>
           <w:szCs w:val="22"/>
         </w:rPr>
@@ -707,14 +692,14 @@
         </w:numPr>
         <w:spacing w:after="160" w:line="259" w:lineRule="auto"/>
         <w:rPr>
-          <w:rFonts w:ascii="Arial" w:hAnsi="Arial" w:cs="Arial"/>
-          <w:sz w:val="22"/>
-          <w:szCs w:val="22"/>
-        </w:rPr>
-      </w:pPr>
-      <w:r>
-        <w:rPr>
-          <w:rFonts w:ascii="Arial" w:hAnsi="Arial" w:cs="Arial"/>
+          <w:rFonts w:cs="Arial"/>
+          <w:sz w:val="22"/>
+          <w:szCs w:val="22"/>
+        </w:rPr>
+      </w:pPr>
+      <w:r>
+        <w:rPr>
+          <w:rFonts w:cs="Arial"/>
           <w:sz w:val="22"/>
           <w:szCs w:val="22"/>
         </w:rPr>
@@ -722,7 +707,7 @@
       </w:r>
       <w:r>
         <w:rPr>
-          <w:rFonts w:ascii="Arial" w:hAnsi="Arial" w:cs="Arial"/>
+          <w:rFonts w:cs="Arial"/>
           <w:sz w:val="22"/>
           <w:szCs w:val="22"/>
         </w:rPr>
@@ -730,7 +715,7 @@
       </w:r>
       <w:r>
         <w:rPr>
-          <w:rFonts w:ascii="Arial" w:hAnsi="Arial" w:cs="Arial"/>
+          <w:rFonts w:cs="Arial"/>
           <w:sz w:val="22"/>
           <w:szCs w:val="22"/>
         </w:rPr>
@@ -738,7 +723,7 @@
       </w:r>
       <w:r>
         <w:rPr>
-          <w:rFonts w:ascii="Arial" w:hAnsi="Arial" w:cs="Arial"/>
+          <w:rFonts w:cs="Arial"/>
           <w:sz w:val="22"/>
           <w:szCs w:val="22"/>
         </w:rPr>
@@ -746,7 +731,7 @@
       </w:r>
       <w:r>
         <w:rPr>
-          <w:rFonts w:ascii="Arial" w:hAnsi="Arial" w:cs="Arial"/>
+          <w:rFonts w:cs="Arial"/>
           <w:sz w:val="22"/>
           <w:szCs w:val="22"/>
         </w:rPr>
@@ -754,7 +739,7 @@
       </w:r>
       <w:r>
         <w:rPr>
-          <w:rFonts w:ascii="Arial" w:hAnsi="Arial" w:cs="Arial"/>
+          <w:rFonts w:cs="Arial"/>
           <w:sz w:val="22"/>
           <w:szCs w:val="22"/>
         </w:rPr>
@@ -762,7 +747,7 @@
       </w:r>
       <w:r>
         <w:rPr>
-          <w:rFonts w:ascii="Arial" w:hAnsi="Arial" w:cs="Arial"/>
+          <w:rFonts w:cs="Arial"/>
           <w:sz w:val="22"/>
           <w:szCs w:val="22"/>
         </w:rPr>
@@ -770,7 +755,7 @@
       </w:r>
       <w:r>
         <w:rPr>
-          <w:rFonts w:ascii="Arial" w:hAnsi="Arial" w:cs="Arial"/>
+          <w:rFonts w:cs="Arial"/>
           <w:sz w:val="22"/>
           <w:szCs w:val="22"/>
         </w:rPr>
@@ -778,7 +763,7 @@
       </w:r>
       <w:r>
         <w:rPr>
-          <w:rFonts w:ascii="Arial" w:hAnsi="Arial" w:cs="Arial"/>
+          <w:rFonts w:cs="Arial"/>
           <w:sz w:val="22"/>
           <w:szCs w:val="22"/>
         </w:rPr>
@@ -794,14 +779,14 @@
         </w:numPr>
         <w:spacing w:after="160" w:line="259" w:lineRule="auto"/>
         <w:rPr>
-          <w:rFonts w:ascii="Arial" w:hAnsi="Arial" w:cs="Arial"/>
-          <w:sz w:val="22"/>
-          <w:szCs w:val="22"/>
-        </w:rPr>
-      </w:pPr>
-      <w:r>
-        <w:rPr>
-          <w:rFonts w:ascii="Arial" w:hAnsi="Arial" w:cs="Arial"/>
+          <w:rFonts w:cs="Arial"/>
+          <w:sz w:val="22"/>
+          <w:szCs w:val="22"/>
+        </w:rPr>
+      </w:pPr>
+      <w:r>
+        <w:rPr>
+          <w:rFonts w:cs="Arial"/>
           <w:sz w:val="22"/>
           <w:szCs w:val="22"/>
         </w:rPr>
@@ -809,7 +794,7 @@
       </w:r>
       <w:r>
         <w:rPr>
-          <w:rFonts w:ascii="Arial" w:hAnsi="Arial" w:cs="Arial"/>
+          <w:rFonts w:cs="Arial"/>
           <w:sz w:val="22"/>
           <w:szCs w:val="22"/>
         </w:rPr>
@@ -817,7 +802,7 @@
       </w:r>
       <w:r>
         <w:rPr>
-          <w:rFonts w:ascii="Arial" w:hAnsi="Arial" w:cs="Arial"/>
+          <w:rFonts w:cs="Arial"/>
           <w:sz w:val="22"/>
           <w:szCs w:val="22"/>
         </w:rPr>
@@ -825,7 +810,7 @@
       </w:r>
       <w:r>
         <w:rPr>
-          <w:rFonts w:ascii="Arial" w:hAnsi="Arial" w:cs="Arial"/>
+          <w:rFonts w:cs="Arial"/>
           <w:sz w:val="22"/>
           <w:szCs w:val="22"/>
           <w:u w:val="single"/>
@@ -834,7 +819,7 @@
       </w:r>
       <w:r>
         <w:rPr>
-          <w:rFonts w:ascii="Arial" w:hAnsi="Arial" w:cs="Arial"/>
+          <w:rFonts w:cs="Arial"/>
           <w:sz w:val="22"/>
           <w:szCs w:val="22"/>
         </w:rPr>
@@ -842,7 +827,7 @@
       </w:r>
       <w:r>
         <w:rPr>
-          <w:rFonts w:ascii="Arial" w:hAnsi="Arial" w:cs="Arial"/>
+          <w:rFonts w:cs="Arial"/>
           <w:sz w:val="22"/>
           <w:szCs w:val="22"/>
         </w:rPr>
@@ -850,7 +835,7 @@
       </w:r>
       <w:r>
         <w:rPr>
-          <w:rFonts w:ascii="Arial" w:hAnsi="Arial" w:cs="Arial"/>
+          <w:rFonts w:cs="Arial"/>
           <w:sz w:val="22"/>
           <w:szCs w:val="22"/>
         </w:rPr>
@@ -858,7 +843,7 @@
       </w:r>
       <w:r>
         <w:rPr>
-          <w:rFonts w:ascii="Arial" w:hAnsi="Arial" w:cs="Arial"/>
+          <w:rFonts w:cs="Arial"/>
           <w:i/>
           <w:sz w:val="22"/>
           <w:szCs w:val="22"/>
@@ -867,7 +852,7 @@
       </w:r>
       <w:r>
         <w:rPr>
-          <w:rFonts w:ascii="Arial" w:hAnsi="Arial" w:cs="Arial"/>
+          <w:rFonts w:cs="Arial"/>
           <w:i/>
           <w:sz w:val="22"/>
           <w:szCs w:val="22"/>
@@ -876,7 +861,7 @@
       </w:r>
       <w:r>
         <w:rPr>
-          <w:rFonts w:ascii="Arial" w:hAnsi="Arial" w:cs="Arial"/>
+          <w:rFonts w:cs="Arial"/>
           <w:i/>
           <w:sz w:val="22"/>
           <w:szCs w:val="22"/>
@@ -885,7 +870,7 @@
       </w:r>
       <w:r>
         <w:rPr>
-          <w:rFonts w:ascii="Arial" w:hAnsi="Arial" w:cs="Arial"/>
+          <w:rFonts w:cs="Arial"/>
           <w:sz w:val="22"/>
           <w:szCs w:val="22"/>
         </w:rPr>
@@ -901,14 +886,14 @@
         </w:numPr>
         <w:spacing w:after="160" w:line="259" w:lineRule="auto"/>
         <w:rPr>
-          <w:rFonts w:ascii="Arial" w:hAnsi="Arial" w:cs="Arial"/>
-          <w:sz w:val="22"/>
-          <w:szCs w:val="22"/>
-        </w:rPr>
-      </w:pPr>
-      <w:r>
-        <w:rPr>
-          <w:rFonts w:ascii="Arial" w:hAnsi="Arial" w:cs="Arial"/>
+          <w:rFonts w:cs="Arial"/>
+          <w:sz w:val="22"/>
+          <w:szCs w:val="22"/>
+        </w:rPr>
+      </w:pPr>
+      <w:r>
+        <w:rPr>
+          <w:rFonts w:cs="Arial"/>
           <w:sz w:val="22"/>
           <w:szCs w:val="22"/>
         </w:rPr>
@@ -916,7 +901,7 @@
       </w:r>
       <w:r>
         <w:rPr>
-          <w:rFonts w:ascii="Arial" w:hAnsi="Arial" w:cs="Arial"/>
+          <w:rFonts w:cs="Arial"/>
           <w:sz w:val="22"/>
           <w:szCs w:val="22"/>
         </w:rPr>
@@ -924,31 +909,15 @@
       </w:r>
       <w:r>
         <w:rPr>
-          <w:rFonts w:ascii="Arial" w:hAnsi="Arial" w:cs="Arial"/>
-          <w:sz w:val="22"/>
-          <w:szCs w:val="22"/>
-        </w:rPr>
-        <w:t xml:space="preserve"> </w:t>
-      </w:r>
-      <w:r>
-        <w:rPr>
-          <w:rFonts w:ascii="Arial" w:hAnsi="Arial" w:cs="Arial"/>
-          <w:sz w:val="22"/>
-          <w:szCs w:val="22"/>
-        </w:rPr>
-        <w:t xml:space="preserve">using the Code Review Form provided </w:t>
-      </w:r>
-      <w:r>
-        <w:rPr>
-          <w:rFonts w:ascii="Arial" w:hAnsi="Arial" w:cs="Arial"/>
-          <w:sz w:val="22"/>
-          <w:szCs w:val="22"/>
-        </w:rPr>
-        <w:t xml:space="preserve">and post the review in the </w:t>
-      </w:r>
-      <w:r>
-        <w:rPr>
-          <w:rFonts w:ascii="Arial" w:hAnsi="Arial" w:cs="Arial"/>
+          <w:rFonts w:cs="Arial"/>
+          <w:sz w:val="22"/>
+          <w:szCs w:val="22"/>
+        </w:rPr>
+        <w:t xml:space="preserve"> using the Code Review Form provided and post the review in the </w:t>
+      </w:r>
+      <w:r>
+        <w:rPr>
+          <w:rFonts w:cs="Arial"/>
           <w:i/>
           <w:sz w:val="22"/>
           <w:szCs w:val="22"/>
@@ -957,7 +926,7 @@
       </w:r>
       <w:r>
         <w:rPr>
-          <w:rFonts w:ascii="Arial" w:hAnsi="Arial" w:cs="Arial"/>
+          <w:rFonts w:cs="Arial"/>
           <w:i/>
           <w:sz w:val="22"/>
           <w:szCs w:val="22"/>
@@ -966,7 +935,7 @@
       </w:r>
       <w:r>
         <w:rPr>
-          <w:rFonts w:ascii="Arial" w:hAnsi="Arial" w:cs="Arial"/>
+          <w:rFonts w:cs="Arial"/>
           <w:i/>
           <w:sz w:val="22"/>
           <w:szCs w:val="22"/>
@@ -975,19 +944,11 @@
       </w:r>
       <w:r>
         <w:rPr>
-          <w:rFonts w:ascii="Arial" w:hAnsi="Arial" w:cs="Arial"/>
-          <w:sz w:val="22"/>
-          <w:szCs w:val="22"/>
-        </w:rPr>
-        <w:t xml:space="preserve"> </w:t>
-      </w:r>
-      <w:r>
-        <w:rPr>
-          <w:rFonts w:ascii="Arial" w:hAnsi="Arial" w:cs="Arial"/>
-          <w:sz w:val="22"/>
-          <w:szCs w:val="22"/>
-        </w:rPr>
-        <w:t>forum.</w:t>
+          <w:rFonts w:cs="Arial"/>
+          <w:sz w:val="22"/>
+          <w:szCs w:val="22"/>
+        </w:rPr>
+        <w:t xml:space="preserve"> forum.</w:t>
       </w:r>
     </w:p>
     <w:p>
@@ -999,14 +960,14 @@
         </w:numPr>
         <w:spacing w:after="160" w:line="259" w:lineRule="auto"/>
         <w:rPr>
-          <w:rFonts w:ascii="Arial" w:hAnsi="Arial" w:cs="Arial"/>
-          <w:sz w:val="22"/>
-          <w:szCs w:val="22"/>
-        </w:rPr>
-      </w:pPr>
-      <w:r>
-        <w:rPr>
-          <w:rFonts w:ascii="Arial" w:hAnsi="Arial" w:cs="Arial"/>
+          <w:rFonts w:cs="Arial"/>
+          <w:sz w:val="22"/>
+          <w:szCs w:val="22"/>
+        </w:rPr>
+      </w:pPr>
+      <w:r>
+        <w:rPr>
+          <w:rFonts w:cs="Arial"/>
           <w:sz w:val="22"/>
           <w:szCs w:val="22"/>
         </w:rPr>
@@ -1014,7 +975,7 @@
       </w:r>
       <w:r>
         <w:rPr>
-          <w:rFonts w:ascii="Arial" w:hAnsi="Arial" w:cs="Arial"/>
+          <w:rFonts w:cs="Arial"/>
           <w:sz w:val="22"/>
           <w:szCs w:val="22"/>
         </w:rPr>
@@ -1022,7 +983,7 @@
       </w:r>
       <w:r>
         <w:rPr>
-          <w:rFonts w:ascii="Arial" w:hAnsi="Arial" w:cs="Arial"/>
+          <w:rFonts w:cs="Arial"/>
           <w:i/>
           <w:sz w:val="22"/>
           <w:szCs w:val="22"/>
@@ -1031,7 +992,7 @@
       </w:r>
       <w:r>
         <w:rPr>
-          <w:rFonts w:ascii="Arial" w:hAnsi="Arial" w:cs="Arial"/>
+          <w:rFonts w:cs="Arial"/>
           <w:i/>
           <w:sz w:val="22"/>
           <w:szCs w:val="22"/>
@@ -1040,7 +1001,7 @@
       </w:r>
       <w:r>
         <w:rPr>
-          <w:rFonts w:ascii="Arial" w:hAnsi="Arial" w:cs="Arial"/>
+          <w:rFonts w:cs="Arial"/>
           <w:sz w:val="22"/>
           <w:szCs w:val="22"/>
         </w:rPr>
@@ -1048,7 +1009,7 @@
       </w:r>
       <w:r>
         <w:rPr>
-          <w:rFonts w:ascii="Arial" w:hAnsi="Arial" w:cs="Arial"/>
+          <w:rFonts w:cs="Arial"/>
           <w:sz w:val="22"/>
           <w:szCs w:val="22"/>
         </w:rPr>
@@ -1064,14 +1025,14 @@
         </w:numPr>
         <w:spacing w:after="160" w:line="259" w:lineRule="auto"/>
         <w:rPr>
-          <w:rFonts w:ascii="Arial" w:hAnsi="Arial" w:cs="Arial"/>
-          <w:sz w:val="22"/>
-          <w:szCs w:val="22"/>
-        </w:rPr>
-      </w:pPr>
-      <w:r>
-        <w:rPr>
-          <w:rFonts w:ascii="Arial" w:hAnsi="Arial" w:cs="Arial"/>
+          <w:rFonts w:cs="Arial"/>
+          <w:sz w:val="22"/>
+          <w:szCs w:val="22"/>
+        </w:rPr>
+      </w:pPr>
+      <w:r>
+        <w:rPr>
+          <w:rFonts w:cs="Arial"/>
           <w:sz w:val="22"/>
           <w:szCs w:val="22"/>
         </w:rPr>
@@ -1087,14 +1048,14 @@
         </w:numPr>
         <w:spacing w:after="160" w:line="259" w:lineRule="auto"/>
         <w:rPr>
-          <w:rFonts w:ascii="Arial" w:hAnsi="Arial" w:cs="Arial"/>
-          <w:sz w:val="22"/>
-          <w:szCs w:val="22"/>
-        </w:rPr>
-      </w:pPr>
-      <w:r>
-        <w:rPr>
-          <w:rFonts w:ascii="Arial" w:hAnsi="Arial" w:cs="Arial"/>
+          <w:rFonts w:cs="Arial"/>
+          <w:sz w:val="22"/>
+          <w:szCs w:val="22"/>
+        </w:rPr>
+      </w:pPr>
+      <w:r>
+        <w:rPr>
+          <w:rFonts w:cs="Arial"/>
           <w:sz w:val="22"/>
           <w:szCs w:val="22"/>
         </w:rPr>
@@ -1102,7 +1063,7 @@
       </w:r>
       <w:r>
         <w:rPr>
-          <w:rFonts w:ascii="Arial" w:hAnsi="Arial" w:cs="Arial"/>
+          <w:rFonts w:cs="Arial"/>
           <w:sz w:val="22"/>
           <w:szCs w:val="22"/>
         </w:rPr>
@@ -1110,7 +1071,7 @@
       </w:r>
       <w:r>
         <w:rPr>
-          <w:rFonts w:ascii="Arial" w:hAnsi="Arial" w:cs="Arial"/>
+          <w:rFonts w:cs="Arial"/>
           <w:sz w:val="22"/>
           <w:szCs w:val="22"/>
         </w:rPr>
@@ -1118,7 +1079,7 @@
       </w:r>
       <w:r>
         <w:rPr>
-          <w:rFonts w:ascii="Arial" w:hAnsi="Arial" w:cs="Arial"/>
+          <w:rFonts w:cs="Arial"/>
           <w:sz w:val="22"/>
           <w:szCs w:val="22"/>
         </w:rPr>
@@ -1126,7 +1087,7 @@
       </w:r>
       <w:r>
         <w:rPr>
-          <w:rFonts w:ascii="Arial" w:hAnsi="Arial" w:cs="Arial"/>
+          <w:rFonts w:cs="Arial"/>
           <w:sz w:val="22"/>
           <w:szCs w:val="22"/>
         </w:rPr>
@@ -1134,7 +1095,7 @@
       </w:r>
       <w:r>
         <w:rPr>
-          <w:rFonts w:ascii="Arial" w:hAnsi="Arial" w:cs="Arial"/>
+          <w:rFonts w:cs="Arial"/>
           <w:sz w:val="22"/>
           <w:szCs w:val="22"/>
         </w:rPr>
@@ -1142,7 +1103,7 @@
       </w:r>
       <w:r>
         <w:rPr>
-          <w:rFonts w:ascii="Arial" w:hAnsi="Arial" w:cs="Arial"/>
+          <w:rFonts w:cs="Arial"/>
           <w:sz w:val="22"/>
           <w:szCs w:val="22"/>
         </w:rPr>
@@ -1150,7 +1111,7 @@
       </w:r>
       <w:r>
         <w:rPr>
-          <w:rFonts w:ascii="Arial" w:hAnsi="Arial" w:cs="Arial"/>
+          <w:rFonts w:cs="Arial"/>
           <w:sz w:val="22"/>
           <w:szCs w:val="22"/>
         </w:rPr>
@@ -1158,7 +1119,7 @@
       </w:r>
       <w:r>
         <w:rPr>
-          <w:rFonts w:ascii="Arial" w:hAnsi="Arial" w:cs="Arial"/>
+          <w:rFonts w:cs="Arial"/>
           <w:sz w:val="22"/>
           <w:szCs w:val="22"/>
         </w:rPr>
@@ -1166,7 +1127,7 @@
       </w:r>
       <w:r>
         <w:rPr>
-          <w:rFonts w:ascii="Arial" w:hAnsi="Arial" w:cs="Arial"/>
+          <w:rFonts w:cs="Arial"/>
           <w:sz w:val="22"/>
           <w:szCs w:val="22"/>
         </w:rPr>
@@ -1174,7 +1135,7 @@
       </w:r>
       <w:r>
         <w:rPr>
-          <w:rFonts w:ascii="Arial" w:hAnsi="Arial" w:cs="Arial"/>
+          <w:rFonts w:cs="Arial"/>
           <w:sz w:val="22"/>
           <w:szCs w:val="22"/>
         </w:rPr>
@@ -1190,14 +1151,14 @@
         </w:numPr>
         <w:spacing w:after="160" w:line="259" w:lineRule="auto"/>
         <w:rPr>
-          <w:rFonts w:ascii="Arial" w:hAnsi="Arial" w:cs="Arial"/>
-          <w:sz w:val="22"/>
-          <w:szCs w:val="22"/>
-        </w:rPr>
-      </w:pPr>
-      <w:r>
-        <w:rPr>
-          <w:rFonts w:ascii="Arial" w:hAnsi="Arial" w:cs="Arial"/>
+          <w:rFonts w:cs="Arial"/>
+          <w:sz w:val="22"/>
+          <w:szCs w:val="22"/>
+        </w:rPr>
+      </w:pPr>
+      <w:r>
+        <w:rPr>
+          <w:rFonts w:cs="Arial"/>
           <w:sz w:val="22"/>
           <w:szCs w:val="22"/>
         </w:rPr>
@@ -1205,7 +1166,7 @@
       </w:r>
       <w:r>
         <w:rPr>
-          <w:rFonts w:ascii="Arial" w:hAnsi="Arial" w:cs="Arial"/>
+          <w:rFonts w:cs="Arial"/>
           <w:sz w:val="22"/>
           <w:szCs w:val="22"/>
         </w:rPr>
@@ -1213,7 +1174,7 @@
       </w:r>
       <w:r>
         <w:rPr>
-          <w:rFonts w:ascii="Arial" w:hAnsi="Arial" w:cs="Arial"/>
+          <w:rFonts w:cs="Arial"/>
           <w:i/>
           <w:sz w:val="22"/>
           <w:szCs w:val="22"/>
@@ -1222,7 +1183,7 @@
       </w:r>
       <w:r>
         <w:rPr>
-          <w:rFonts w:ascii="Arial" w:hAnsi="Arial" w:cs="Arial"/>
+          <w:rFonts w:cs="Arial"/>
           <w:i/>
           <w:sz w:val="22"/>
           <w:szCs w:val="22"/>
@@ -1231,7 +1192,7 @@
       </w:r>
       <w:r>
         <w:rPr>
-          <w:rFonts w:ascii="Arial" w:hAnsi="Arial" w:cs="Arial"/>
+          <w:rFonts w:cs="Arial"/>
           <w:sz w:val="22"/>
           <w:szCs w:val="22"/>
         </w:rPr>
@@ -1247,14 +1208,14 @@
         </w:numPr>
         <w:spacing w:after="160" w:line="259" w:lineRule="auto"/>
         <w:rPr>
-          <w:rFonts w:ascii="Arial" w:hAnsi="Arial" w:cs="Arial"/>
-          <w:sz w:val="22"/>
-          <w:szCs w:val="22"/>
-        </w:rPr>
-      </w:pPr>
-      <w:r>
-        <w:rPr>
-          <w:rFonts w:ascii="Arial" w:hAnsi="Arial" w:cs="Arial"/>
+          <w:rFonts w:cs="Arial"/>
+          <w:sz w:val="22"/>
+          <w:szCs w:val="22"/>
+        </w:rPr>
+      </w:pPr>
+      <w:r>
+        <w:rPr>
+          <w:rFonts w:cs="Arial"/>
           <w:sz w:val="22"/>
           <w:szCs w:val="22"/>
         </w:rPr>
@@ -1262,7 +1223,7 @@
       </w:r>
       <w:r>
         <w:rPr>
-          <w:rFonts w:ascii="Arial" w:hAnsi="Arial" w:cs="Arial"/>
+          <w:rFonts w:cs="Arial"/>
           <w:sz w:val="22"/>
           <w:szCs w:val="22"/>
         </w:rPr>
@@ -1270,7 +1231,7 @@
       </w:r>
       <w:r>
         <w:rPr>
-          <w:rFonts w:ascii="Arial" w:hAnsi="Arial" w:cs="Arial"/>
+          <w:rFonts w:cs="Arial"/>
           <w:sz w:val="22"/>
           <w:szCs w:val="22"/>
         </w:rPr>
@@ -1278,7 +1239,7 @@
       </w:r>
       <w:r>
         <w:rPr>
-          <w:rFonts w:ascii="Arial" w:hAnsi="Arial" w:cs="Arial"/>
+          <w:rFonts w:cs="Arial"/>
           <w:sz w:val="22"/>
           <w:szCs w:val="22"/>
         </w:rPr>
@@ -1294,14 +1255,14 @@
         </w:numPr>
         <w:spacing w:after="160" w:line="259" w:lineRule="auto"/>
         <w:rPr>
-          <w:rFonts w:ascii="Arial" w:hAnsi="Arial" w:cs="Arial"/>
-          <w:sz w:val="22"/>
-          <w:szCs w:val="22"/>
-        </w:rPr>
-      </w:pPr>
-      <w:r>
-        <w:rPr>
-          <w:rFonts w:ascii="Arial" w:hAnsi="Arial" w:cs="Arial"/>
+          <w:rFonts w:cs="Arial"/>
+          <w:sz w:val="22"/>
+          <w:szCs w:val="22"/>
+        </w:rPr>
+      </w:pPr>
+      <w:r>
+        <w:rPr>
+          <w:rFonts w:cs="Arial"/>
           <w:sz w:val="22"/>
           <w:szCs w:val="22"/>
         </w:rPr>
@@ -1324,67 +1285,67 @@
       </w:pPr>
       <w:r>
         <w:rPr>
+          <w:rFonts w:cs="Arial"/>
+          <w:sz w:val="22"/>
+          <w:szCs w:val="22"/>
+        </w:rPr>
+        <w:t xml:space="preserve">The code review </w:t>
+      </w:r>
+      <w:r>
+        <w:rPr>
+          <w:rFonts w:cs="Arial"/>
+          <w:sz w:val="22"/>
+          <w:szCs w:val="22"/>
+        </w:rPr>
+        <w:t xml:space="preserve">from </w:t>
+      </w:r>
+      <w:r>
+        <w:rPr>
+          <w:rFonts w:cs="Arial"/>
+          <w:sz w:val="22"/>
+          <w:szCs w:val="22"/>
+        </w:rPr>
+        <w:t xml:space="preserve">your lab partner (after you </w:t>
+      </w:r>
+      <w:r>
+        <w:rPr>
+          <w:rFonts w:cs="Arial"/>
+          <w:sz w:val="22"/>
+          <w:szCs w:val="22"/>
+        </w:rPr>
+        <w:t xml:space="preserve">have </w:t>
+      </w:r>
+      <w:r>
+        <w:rPr>
+          <w:rFonts w:cs="Arial"/>
+          <w:sz w:val="22"/>
+          <w:szCs w:val="22"/>
+        </w:rPr>
+        <w:t>complete</w:t>
+      </w:r>
+      <w:r>
+        <w:rPr>
+          <w:rFonts w:cs="Arial"/>
+          <w:sz w:val="22"/>
+          <w:szCs w:val="22"/>
+        </w:rPr>
+        <w:t>d</w:t>
+      </w:r>
+      <w:r>
+        <w:rPr>
+          <w:rFonts w:cs="Arial"/>
+          <w:sz w:val="22"/>
+          <w:szCs w:val="22"/>
+        </w:rPr>
+        <w:t xml:space="preserve"> the</w:t>
+      </w:r>
+      <w:r>
+        <w:rPr>
           <w:rFonts w:ascii="Arial" w:hAnsi="Arial" w:cs="Arial"/>
           <w:sz w:val="22"/>
           <w:szCs w:val="22"/>
         </w:rPr>
-        <w:t xml:space="preserve">The code review </w:t>
-      </w:r>
-      <w:r>
-        <w:rPr>
-          <w:rFonts w:ascii="Arial" w:hAnsi="Arial" w:cs="Arial"/>
-          <w:sz w:val="22"/>
-          <w:szCs w:val="22"/>
-        </w:rPr>
-        <w:t xml:space="preserve">from </w:t>
-      </w:r>
-      <w:r>
-        <w:rPr>
-          <w:rFonts w:ascii="Arial" w:hAnsi="Arial" w:cs="Arial"/>
-          <w:sz w:val="22"/>
-          <w:szCs w:val="22"/>
-        </w:rPr>
-        <w:t xml:space="preserve">your lab partner (after you </w:t>
-      </w:r>
-      <w:r>
-        <w:rPr>
-          <w:rFonts w:ascii="Arial" w:hAnsi="Arial" w:cs="Arial"/>
-          <w:sz w:val="22"/>
-          <w:szCs w:val="22"/>
-        </w:rPr>
-        <w:t xml:space="preserve">have </w:t>
-      </w:r>
-      <w:r>
-        <w:rPr>
-          <w:rFonts w:ascii="Arial" w:hAnsi="Arial" w:cs="Arial"/>
-          <w:sz w:val="22"/>
-          <w:szCs w:val="22"/>
-        </w:rPr>
-        <w:t>co</w:t>
-      </w:r>
-      <w:r>
-        <w:rPr>
-          <w:rFonts w:ascii="Arial" w:hAnsi="Arial" w:cs="Arial"/>
-          <w:sz w:val="22"/>
-          <w:szCs w:val="22"/>
-        </w:rPr>
-        <w:t>mplete</w:t>
-      </w:r>
-      <w:r>
-        <w:rPr>
-          <w:rFonts w:ascii="Arial" w:hAnsi="Arial" w:cs="Arial"/>
-          <w:sz w:val="22"/>
-          <w:szCs w:val="22"/>
-        </w:rPr>
-        <w:t>d</w:t>
-      </w:r>
-      <w:r>
-        <w:rPr>
-          <w:rFonts w:ascii="Arial" w:hAnsi="Arial" w:cs="Arial"/>
-          <w:sz w:val="22"/>
-          <w:szCs w:val="22"/>
-        </w:rPr>
-        <w:t xml:space="preserve"> the “Production” column)</w:t>
+        <w:t xml:space="preserve"> “Production” column)</w:t>
       </w:r>
     </w:p>
     <w:sectPr>
@@ -4317,7 +4278,7 @@
 </file>
 
 <file path=customXml/itemProps1.xml><?xml version="1.0" encoding="utf-8"?>
-<ds:datastoreItem xmlns:ds="http://schemas.openxmlformats.org/officeDocument/2006/customXml" ds:itemID="{19A0F5C3-6389-C849-9133-FE18DD8E1BBB}">
+<ds:datastoreItem xmlns:ds="http://schemas.openxmlformats.org/officeDocument/2006/customXml" ds:itemID="{4E645931-C906-8241-AA6A-66FE43E34124}">
   <ds:schemaRefs>
     <ds:schemaRef ds:uri="http://schemas.openxmlformats.org/officeDocument/2006/bibliography"/>
   </ds:schemaRefs>

</xml_diff>